<commit_message>
Thêm cập nhật trạng thái khi thay đổi bằng tay
</commit_message>
<xml_diff>
--- a/Dia-chi-cac-thiet-bi.docx
+++ b/Dia-chi-cac-thiet-bi.docx
@@ -1484,21 +1484,13 @@
           </w:tcPr>
           <w:p>
             <w:pPr>
-              <w:shd w:val="clear" w:color="auto" w:fill="1E1E1E"/>
-              <w:spacing w:line="285" w:lineRule="atLeast"/>
               <w:rPr>
-                <w:rFonts w:ascii="Consolas" w:eastAsia="Times New Roman" w:hAnsi="Consolas" w:cs="Consolas"/>
                 <w:color w:val="D4D4D4"/>
-                <w:sz w:val="21"/>
-                <w:szCs w:val="21"/>
               </w:rPr>
             </w:pPr>
             <w:r>
               <w:rPr>
-                <w:rFonts w:ascii="Consolas" w:eastAsia="Times New Roman" w:hAnsi="Consolas" w:cs="Consolas"/>
                 <w:color w:val="FF0000"/>
-                <w:sz w:val="21"/>
-                <w:szCs w:val="21"/>
               </w:rPr>
               <w:t>0b00110000</w:t>
             </w:r>
@@ -1562,8 +1554,13 @@
           </w:tcPr>
           <w:p>
             <w:r>
-              <w:t>0b00000011</w:t>
-            </w:r>
+              <w:rPr>
+                <w:color w:val="FF0000"/>
+              </w:rPr>
+              <w:t>0b00110000</w:t>
+            </w:r>
+            <w:bookmarkStart w:id="0" w:name="_GoBack"/>
+            <w:bookmarkEnd w:id="0"/>
           </w:p>
         </w:tc>
         <w:tc>
@@ -1699,8 +1696,6 @@
             <w:r>
               <w:t>00</w:t>
             </w:r>
-            <w:bookmarkStart w:id="0" w:name="_GoBack"/>
-            <w:bookmarkEnd w:id="0"/>
           </w:p>
         </w:tc>
         <w:tc>

</xml_diff>

<commit_message>
Reset CN when reset Arduino
</commit_message>
<xml_diff>
--- a/Dia-chi-cac-thiet-bi.docx
+++ b/Dia-chi-cac-thiet-bi.docx
@@ -1559,8 +1559,6 @@
               </w:rPr>
               <w:t>0b00110000</w:t>
             </w:r>
-            <w:bookmarkStart w:id="0" w:name="_GoBack"/>
-            <w:bookmarkEnd w:id="0"/>
           </w:p>
         </w:tc>
         <w:tc>
@@ -3236,7 +3234,13 @@
           <w:tcPr>
             <w:tcW w:w="1347" w:type="dxa"/>
           </w:tcPr>
-          <w:p/>
+          <w:p>
+            <w:r>
+              <w:t>C_S01</w:t>
+            </w:r>
+            <w:bookmarkStart w:id="0" w:name="_GoBack"/>
+            <w:bookmarkEnd w:id="0"/>
+          </w:p>
         </w:tc>
       </w:tr>
       <w:tr>
@@ -4146,11 +4150,7 @@
               <w:bottom w:val="nil"/>
             </w:tcBorders>
           </w:tcPr>
-          <w:p>
-            <w:r>
-              <w:t>C_S01</w:t>
-            </w:r>
-          </w:p>
+          <w:p/>
         </w:tc>
       </w:tr>
       <w:tr>

</xml_diff>

<commit_message>
add code get value dust
</commit_message>
<xml_diff>
--- a/Dia-chi-cac-thiet-bi.docx
+++ b/Dia-chi-cac-thiet-bi.docx
@@ -2949,7 +2949,7 @@
           </w:tcPr>
           <w:p>
             <w:r>
-              <w:t>J1</w:t>
+              <w:t>J1 ESP8226</w:t>
             </w:r>
           </w:p>
         </w:tc>
@@ -2976,7 +2976,7 @@
           </w:tcPr>
           <w:p>
             <w:r>
-              <w:t>4</w:t>
+              <w:t>51</w:t>
             </w:r>
           </w:p>
         </w:tc>
@@ -3104,7 +3104,7 @@
       </w:tr>
       <w:tr>
         <w:trPr>
-          <w:trHeight w:val="135"/>
+          <w:trHeight w:val="197"/>
         </w:trPr>
         <w:tc>
           <w:tcPr>
@@ -3161,53 +3161,10 @@
           </w:tcPr>
           <w:p>
             <w:r>
-              <w:t>J3 Move</w:t>
-            </w:r>
-          </w:p>
-        </w:tc>
-        <w:tc>
-          <w:tcPr>
-            <w:tcW w:w="2391" w:type="dxa"/>
-          </w:tcPr>
-          <w:p/>
-        </w:tc>
-        <w:tc>
-          <w:tcPr>
-            <w:tcW w:w="2002" w:type="dxa"/>
-          </w:tcPr>
-          <w:p/>
-        </w:tc>
-        <w:tc>
-          <w:tcPr>
-            <w:tcW w:w="1145" w:type="dxa"/>
-          </w:tcPr>
-          <w:p>
-            <w:r>
-              <w:t>13</w:t>
-            </w:r>
-          </w:p>
-        </w:tc>
-        <w:tc>
-          <w:tcPr>
-            <w:tcW w:w="1817" w:type="dxa"/>
-          </w:tcPr>
-          <w:p/>
-        </w:tc>
-        <w:tc>
-          <w:tcPr>
-            <w:tcW w:w="1301" w:type="dxa"/>
-          </w:tcPr>
-          <w:p/>
-        </w:tc>
-      </w:tr>
-      <w:tr>
-        <w:tc>
-          <w:tcPr>
-            <w:tcW w:w="1560" w:type="dxa"/>
-          </w:tcPr>
-          <w:p>
-            <w:r>
-              <w:t>J4 DHT22</w:t>
+              <w:t xml:space="preserve">J4 </w:t>
+            </w:r>
+            <w:r>
+              <w:t>CB nhiệt độ, độ ẩm</w:t>
             </w:r>
           </w:p>
         </w:tc>
@@ -3812,8 +3769,6 @@
             <w:r>
               <w:t>A3</w:t>
             </w:r>
-            <w:bookmarkStart w:id="0" w:name="_GoBack"/>
-            <w:bookmarkEnd w:id="0"/>
           </w:p>
         </w:tc>
         <w:tc>
@@ -3859,7 +3814,14 @@
           <w:tcPr>
             <w:tcW w:w="2002" w:type="dxa"/>
           </w:tcPr>
-          <w:p/>
+          <w:p>
+            <w:r>
+              <w:rPr>
+                <w:color w:val="FF0000"/>
+              </w:rPr>
+              <w:t>Cảnh báo</w:t>
+            </w:r>
+          </w:p>
         </w:tc>
         <w:tc>
           <w:tcPr>
@@ -3891,61 +3853,6 @@
       </w:tr>
       <w:tr>
         <w:trPr>
-          <w:trHeight w:val="135"/>
-        </w:trPr>
-        <w:tc>
-          <w:tcPr>
-            <w:tcW w:w="1560" w:type="dxa"/>
-            <w:vMerge w:val="restart"/>
-          </w:tcPr>
-          <w:p>
-            <w:r>
-              <w:t>J13 Micro</w:t>
-            </w:r>
-          </w:p>
-        </w:tc>
-        <w:tc>
-          <w:tcPr>
-            <w:tcW w:w="2391" w:type="dxa"/>
-            <w:vMerge w:val="restart"/>
-          </w:tcPr>
-          <w:p/>
-        </w:tc>
-        <w:tc>
-          <w:tcPr>
-            <w:tcW w:w="2002" w:type="dxa"/>
-          </w:tcPr>
-          <w:p/>
-        </w:tc>
-        <w:tc>
-          <w:tcPr>
-            <w:tcW w:w="1145" w:type="dxa"/>
-          </w:tcPr>
-          <w:p>
-            <w:r>
-              <w:t>A0</w:t>
-            </w:r>
-          </w:p>
-        </w:tc>
-        <w:tc>
-          <w:tcPr>
-            <w:tcW w:w="1817" w:type="dxa"/>
-            <w:vMerge w:val="restart"/>
-          </w:tcPr>
-          <w:p/>
-        </w:tc>
-        <w:tc>
-          <w:tcPr>
-            <w:tcW w:w="1301" w:type="dxa"/>
-            <w:tcBorders>
-              <w:bottom w:val="nil"/>
-            </w:tcBorders>
-          </w:tcPr>
-          <w:p/>
-        </w:tc>
-      </w:tr>
-      <w:tr>
-        <w:trPr>
           <w:trHeight w:val="332"/>
         </w:trPr>
         <w:tc>
@@ -4007,7 +3914,10 @@
           </w:tcPr>
           <w:p>
             <w:r>
-              <w:t>J14 CB sáng</w:t>
+              <w:t xml:space="preserve">J14 CB </w:t>
+            </w:r>
+            <w:r>
+              <w:t>Bụi</w:t>
             </w:r>
           </w:p>
         </w:tc>
@@ -4100,7 +4010,13 @@
               <w:bottom w:val="single" w:sz="4" w:space="0" w:color="auto"/>
             </w:tcBorders>
           </w:tcPr>
-          <w:p/>
+          <w:p>
+            <w:r>
+              <w:t>C_S04</w:t>
+            </w:r>
+            <w:bookmarkStart w:id="0" w:name="_GoBack"/>
+            <w:bookmarkEnd w:id="0"/>
+          </w:p>
         </w:tc>
       </w:tr>
       <w:tr>
@@ -4114,7 +4030,7 @@
           </w:tcPr>
           <w:p>
             <w:r>
-              <w:t>J15 CB độ ẩm đất</w:t>
+              <w:t xml:space="preserve">J15 </w:t>
             </w:r>
           </w:p>
         </w:tc>
@@ -4123,7 +4039,11 @@
             <w:tcW w:w="2391" w:type="dxa"/>
             <w:vMerge w:val="restart"/>
           </w:tcPr>
-          <w:p/>
+          <w:p>
+            <w:r>
+              <w:t>DTH22</w:t>
+            </w:r>
+          </w:p>
         </w:tc>
         <w:tc>
           <w:tcPr>
@@ -4211,12 +4131,765 @@
       </w:tr>
     </w:tbl>
     <w:p/>
+    <w:p/>
+    <w:p>
+      <w:pPr>
+        <w:ind w:firstLine="180"/>
+        <w:rPr>
+          <w:b/>
+        </w:rPr>
+      </w:pPr>
+      <w:r>
+        <w:rPr>
+          <w:b/>
+        </w:rPr>
+        <w:t>Tổng cộng gồm có:</w:t>
+      </w:r>
+    </w:p>
+    <w:p>
+      <w:pPr>
+        <w:pStyle w:val="ListParagraph"/>
+        <w:numPr>
+          <w:ilvl w:val="0"/>
+          <w:numId w:val="6"/>
+        </w:numPr>
+      </w:pPr>
+      <w:r>
+        <w:t>Số mặt điều khiển thiết bị (CN) là 12 mặt điều khiển được 22 thiết bị trong đó gồm: 02 quạt trần và 19 loại đèn điện, Bình nóng lạnh, Atomat, lọc khí tươi(1 lọc khí tươi bằng 3 đèn), ổ cắm điện …</w:t>
+      </w:r>
+    </w:p>
+    <w:p>
+      <w:pPr>
+        <w:pStyle w:val="ListParagraph"/>
+        <w:numPr>
+          <w:ilvl w:val="0"/>
+          <w:numId w:val="6"/>
+        </w:numPr>
+      </w:pPr>
+      <w:r>
+        <w:t>Thiết bị cảm biến gồm 6 loại: Nhiệt độ và độ ẩm, đo dòng điện tiêu thụ, phát hiện khói, bụi mịn, khí CO2, Chuyển động vật thể và ánh sáng.</w:t>
+      </w:r>
+    </w:p>
+    <w:p>
+      <w:pPr>
+        <w:pStyle w:val="ListParagraph"/>
+        <w:numPr>
+          <w:ilvl w:val="0"/>
+          <w:numId w:val="6"/>
+        </w:numPr>
+      </w:pPr>
+      <w:r>
+        <w:t>Bảng trạng thái theo t</w:t>
+      </w:r>
+      <w:r>
+        <w:t xml:space="preserve">iêu chuẩn </w:t>
+      </w:r>
+      <w:r>
+        <w:t>chất lượng không khí bụi mịn &lt; 2.5</w:t>
+      </w:r>
+      <w:r>
+        <w:t>µ</w:t>
+      </w:r>
+      <w:r>
+        <w:t xml:space="preserve">m </w:t>
+      </w:r>
+      <w:r>
+        <w:t>của United States:</w:t>
+      </w:r>
+    </w:p>
+    <w:tbl>
+      <w:tblPr>
+        <w:tblStyle w:val="TableGrid1"/>
+        <w:tblW w:w="8285" w:type="dxa"/>
+        <w:tblInd w:w="985" w:type="dxa"/>
+        <w:tblLook w:val="04A0" w:firstRow="1" w:lastRow="0" w:firstColumn="1" w:lastColumn="0" w:noHBand="0" w:noVBand="1"/>
+      </w:tblPr>
+      <w:tblGrid>
+        <w:gridCol w:w="1975"/>
+        <w:gridCol w:w="2160"/>
+        <w:gridCol w:w="1715"/>
+        <w:gridCol w:w="2435"/>
+      </w:tblGrid>
+      <w:tr>
+        <w:tc>
+          <w:tcPr>
+            <w:tcW w:w="1975" w:type="dxa"/>
+          </w:tcPr>
+          <w:p>
+            <w:pPr>
+              <w:jc w:val="center"/>
+            </w:pPr>
+            <w:r>
+              <w:t xml:space="preserve">Nồng độ bụi </w:t>
+            </w:r>
+            <w:r>
+              <w:t xml:space="preserve"> </w:t>
+            </w:r>
+            <w:r>
+              <w:rPr>
+                <w:rFonts w:cstheme="minorHAnsi"/>
+              </w:rPr>
+              <w:t>µ</w:t>
+            </w:r>
+            <w:r>
+              <w:t>g/m3</w:t>
+            </w:r>
+          </w:p>
+        </w:tc>
+        <w:tc>
+          <w:tcPr>
+            <w:tcW w:w="2160" w:type="dxa"/>
+          </w:tcPr>
+          <w:p>
+            <w:pPr>
+              <w:jc w:val="center"/>
+            </w:pPr>
+            <w:r>
+              <w:t>Màu sắc đ</w:t>
+            </w:r>
+            <w:r>
+              <w:t>ánh giá</w:t>
+            </w:r>
+          </w:p>
+        </w:tc>
+        <w:tc>
+          <w:tcPr>
+            <w:tcW w:w="1715" w:type="dxa"/>
+          </w:tcPr>
+          <w:p>
+            <w:pPr>
+              <w:jc w:val="center"/>
+            </w:pPr>
+            <w:r>
+              <w:t>Mức Lọc gió</w:t>
+            </w:r>
+          </w:p>
+        </w:tc>
+        <w:tc>
+          <w:tcPr>
+            <w:tcW w:w="2435" w:type="dxa"/>
+          </w:tcPr>
+          <w:p>
+            <w:pPr>
+              <w:jc w:val="center"/>
+            </w:pPr>
+            <w:r>
+              <w:t>Mức dừng chạy</w:t>
+            </w:r>
+          </w:p>
+        </w:tc>
+      </w:tr>
+      <w:tr>
+        <w:tc>
+          <w:tcPr>
+            <w:tcW w:w="1975" w:type="dxa"/>
+          </w:tcPr>
+          <w:p>
+            <w:pPr>
+              <w:jc w:val="center"/>
+            </w:pPr>
+            <w:r>
+              <w:t>0 ~ 50</w:t>
+            </w:r>
+          </w:p>
+        </w:tc>
+        <w:tc>
+          <w:tcPr>
+            <w:tcW w:w="2160" w:type="dxa"/>
+            <w:shd w:val="clear" w:color="auto" w:fill="00FF00"/>
+          </w:tcPr>
+          <w:p>
+            <w:pPr>
+              <w:jc w:val="center"/>
+            </w:pPr>
+            <w:r>
+              <w:t>Tốt</w:t>
+            </w:r>
+          </w:p>
+        </w:tc>
+        <w:tc>
+          <w:tcPr>
+            <w:tcW w:w="1715" w:type="dxa"/>
+          </w:tcPr>
+          <w:p>
+            <w:pPr>
+              <w:jc w:val="center"/>
+            </w:pPr>
+          </w:p>
+        </w:tc>
+        <w:tc>
+          <w:tcPr>
+            <w:tcW w:w="2435" w:type="dxa"/>
+          </w:tcPr>
+          <w:p>
+            <w:pPr>
+              <w:jc w:val="center"/>
+            </w:pPr>
+          </w:p>
+        </w:tc>
+      </w:tr>
+      <w:tr>
+        <w:tc>
+          <w:tcPr>
+            <w:tcW w:w="1975" w:type="dxa"/>
+          </w:tcPr>
+          <w:p>
+            <w:pPr>
+              <w:jc w:val="center"/>
+            </w:pPr>
+            <w:r>
+              <w:t>51 ~100</w:t>
+            </w:r>
+          </w:p>
+        </w:tc>
+        <w:tc>
+          <w:tcPr>
+            <w:tcW w:w="2160" w:type="dxa"/>
+            <w:shd w:val="clear" w:color="auto" w:fill="FFFF00"/>
+          </w:tcPr>
+          <w:p>
+            <w:pPr>
+              <w:jc w:val="center"/>
+            </w:pPr>
+            <w:r>
+              <w:t>Bình thường</w:t>
+            </w:r>
+          </w:p>
+        </w:tc>
+        <w:tc>
+          <w:tcPr>
+            <w:tcW w:w="1715" w:type="dxa"/>
+          </w:tcPr>
+          <w:p>
+            <w:pPr>
+              <w:jc w:val="center"/>
+            </w:pPr>
+            <w:r>
+              <w:t>Cấp 1</w:t>
+            </w:r>
+          </w:p>
+        </w:tc>
+        <w:tc>
+          <w:tcPr>
+            <w:tcW w:w="2435" w:type="dxa"/>
+          </w:tcPr>
+          <w:p>
+            <w:pPr>
+              <w:jc w:val="center"/>
+              <w:rPr>
+                <w:sz w:val="20"/>
+                <w:szCs w:val="20"/>
+              </w:rPr>
+            </w:pPr>
+            <w:r>
+              <w:rPr>
+                <w:sz w:val="20"/>
+                <w:szCs w:val="20"/>
+              </w:rPr>
+              <w:t>Chạy đến khi đạt &lt;=50</w:t>
+            </w:r>
+          </w:p>
+        </w:tc>
+      </w:tr>
+      <w:tr>
+        <w:tc>
+          <w:tcPr>
+            <w:tcW w:w="1975" w:type="dxa"/>
+          </w:tcPr>
+          <w:p>
+            <w:pPr>
+              <w:jc w:val="center"/>
+            </w:pPr>
+            <w:r>
+              <w:t>101 ~ 150</w:t>
+            </w:r>
+          </w:p>
+        </w:tc>
+        <w:tc>
+          <w:tcPr>
+            <w:tcW w:w="2160" w:type="dxa"/>
+            <w:shd w:val="clear" w:color="auto" w:fill="FFC000"/>
+          </w:tcPr>
+          <w:p>
+            <w:pPr>
+              <w:jc w:val="center"/>
+            </w:pPr>
+            <w:r>
+              <w:t>Ô nhiễm nhẹ</w:t>
+            </w:r>
+          </w:p>
+        </w:tc>
+        <w:tc>
+          <w:tcPr>
+            <w:tcW w:w="1715" w:type="dxa"/>
+          </w:tcPr>
+          <w:p>
+            <w:pPr>
+              <w:jc w:val="center"/>
+            </w:pPr>
+            <w:r>
+              <w:t>Cấp 2</w:t>
+            </w:r>
+          </w:p>
+        </w:tc>
+        <w:tc>
+          <w:tcPr>
+            <w:tcW w:w="2435" w:type="dxa"/>
+          </w:tcPr>
+          <w:p>
+            <w:pPr>
+              <w:jc w:val="center"/>
+            </w:pPr>
+            <w:r>
+              <w:t>Chạy đến khi đạt &lt;=50</w:t>
+            </w:r>
+          </w:p>
+        </w:tc>
+      </w:tr>
+      <w:tr>
+        <w:tc>
+          <w:tcPr>
+            <w:tcW w:w="1975" w:type="dxa"/>
+          </w:tcPr>
+          <w:p>
+            <w:pPr>
+              <w:jc w:val="center"/>
+            </w:pPr>
+            <w:r>
+              <w:t>151 ~ 200</w:t>
+            </w:r>
+          </w:p>
+        </w:tc>
+        <w:tc>
+          <w:tcPr>
+            <w:tcW w:w="2160" w:type="dxa"/>
+            <w:shd w:val="clear" w:color="auto" w:fill="FF0000"/>
+          </w:tcPr>
+          <w:p>
+            <w:pPr>
+              <w:jc w:val="center"/>
+            </w:pPr>
+            <w:r>
+              <w:t xml:space="preserve">Ô nhiễm </w:t>
+            </w:r>
+          </w:p>
+        </w:tc>
+        <w:tc>
+          <w:tcPr>
+            <w:tcW w:w="1715" w:type="dxa"/>
+          </w:tcPr>
+          <w:p>
+            <w:pPr>
+              <w:jc w:val="center"/>
+            </w:pPr>
+            <w:r>
+              <w:t>Cấp 3</w:t>
+            </w:r>
+          </w:p>
+        </w:tc>
+        <w:tc>
+          <w:tcPr>
+            <w:tcW w:w="2435" w:type="dxa"/>
+          </w:tcPr>
+          <w:p>
+            <w:pPr>
+              <w:jc w:val="center"/>
+            </w:pPr>
+            <w:r>
+              <w:t>Chạy đến khi đạt &lt;=50</w:t>
+            </w:r>
+          </w:p>
+        </w:tc>
+      </w:tr>
+      <w:tr>
+        <w:tc>
+          <w:tcPr>
+            <w:tcW w:w="1975" w:type="dxa"/>
+          </w:tcPr>
+          <w:p>
+            <w:pPr>
+              <w:jc w:val="center"/>
+            </w:pPr>
+            <w:r>
+              <w:t xml:space="preserve">201 ~ 300 </w:t>
+            </w:r>
+          </w:p>
+        </w:tc>
+        <w:tc>
+          <w:tcPr>
+            <w:tcW w:w="2160" w:type="dxa"/>
+            <w:shd w:val="clear" w:color="auto" w:fill="7030A0"/>
+          </w:tcPr>
+          <w:p>
+            <w:pPr>
+              <w:jc w:val="center"/>
+            </w:pPr>
+            <w:r>
+              <w:t>Ô nhiễm nặng</w:t>
+            </w:r>
+          </w:p>
+        </w:tc>
+        <w:tc>
+          <w:tcPr>
+            <w:tcW w:w="1715" w:type="dxa"/>
+          </w:tcPr>
+          <w:p>
+            <w:pPr>
+              <w:jc w:val="center"/>
+            </w:pPr>
+            <w:r>
+              <w:t>Cảnh Báo khẩn</w:t>
+            </w:r>
+          </w:p>
+        </w:tc>
+        <w:tc>
+          <w:tcPr>
+            <w:tcW w:w="2435" w:type="dxa"/>
+          </w:tcPr>
+          <w:p>
+            <w:pPr>
+              <w:jc w:val="center"/>
+            </w:pPr>
+            <w:r>
+              <w:t>Còi báo mức 1</w:t>
+            </w:r>
+          </w:p>
+        </w:tc>
+      </w:tr>
+      <w:tr>
+        <w:tc>
+          <w:tcPr>
+            <w:tcW w:w="1975" w:type="dxa"/>
+          </w:tcPr>
+          <w:p>
+            <w:pPr>
+              <w:jc w:val="center"/>
+            </w:pPr>
+            <w:r>
+              <w:t>301 ~ 500</w:t>
+            </w:r>
+          </w:p>
+        </w:tc>
+        <w:tc>
+          <w:tcPr>
+            <w:tcW w:w="2160" w:type="dxa"/>
+            <w:shd w:val="clear" w:color="auto" w:fill="833C0B" w:themeFill="accent2" w:themeFillShade="80"/>
+          </w:tcPr>
+          <w:p>
+            <w:pPr>
+              <w:jc w:val="center"/>
+            </w:pPr>
+            <w:r>
+              <w:t>Ô nhiễm nguy hiểm</w:t>
+            </w:r>
+          </w:p>
+        </w:tc>
+        <w:tc>
+          <w:tcPr>
+            <w:tcW w:w="1715" w:type="dxa"/>
+          </w:tcPr>
+          <w:p>
+            <w:pPr>
+              <w:jc w:val="center"/>
+            </w:pPr>
+            <w:r>
+              <w:t>Báo động</w:t>
+            </w:r>
+          </w:p>
+        </w:tc>
+        <w:tc>
+          <w:tcPr>
+            <w:tcW w:w="2435" w:type="dxa"/>
+          </w:tcPr>
+          <w:p>
+            <w:pPr>
+              <w:jc w:val="center"/>
+            </w:pPr>
+            <w:r>
+              <w:t>Còi báo mức 2</w:t>
+            </w:r>
+          </w:p>
+        </w:tc>
+      </w:tr>
+    </w:tbl>
+    <w:p>
+      <w:pPr>
+        <w:pStyle w:val="ListParagraph"/>
+        <w:ind w:left="540"/>
+      </w:pPr>
+    </w:p>
+    <w:p>
+      <w:pPr>
+        <w:pStyle w:val="ListParagraph"/>
+        <w:numPr>
+          <w:ilvl w:val="0"/>
+          <w:numId w:val="7"/>
+        </w:numPr>
+        <w:rPr>
+          <w:b/>
+        </w:rPr>
+      </w:pPr>
+      <w:r>
+        <w:rPr>
+          <w:b/>
+        </w:rPr>
+        <w:t>Cảm biến bụi</w:t>
+      </w:r>
+      <w:r>
+        <w:rPr>
+          <w:b/>
+        </w:rPr>
+        <w:t>:</w:t>
+      </w:r>
+      <w:r>
+        <w:rPr>
+          <w:b/>
+        </w:rPr>
+        <w:t xml:space="preserve"> GP2Y1010AU0F</w:t>
+      </w:r>
+    </w:p>
+    <w:p>
+      <w:pPr>
+        <w:pStyle w:val="ListParagraph"/>
+        <w:numPr>
+          <w:ilvl w:val="0"/>
+          <w:numId w:val="7"/>
+        </w:numPr>
+      </w:pPr>
+      <w:r>
+        <w:t>Nồng độ bụi được tính theo giá trị trung bình của tổng số lần đọc trong 5 giây.</w:t>
+      </w:r>
+    </w:p>
+    <w:p>
+      <w:pPr>
+        <w:pStyle w:val="ListParagraph"/>
+        <w:numPr>
+          <w:ilvl w:val="0"/>
+          <w:numId w:val="7"/>
+        </w:numPr>
+      </w:pPr>
+      <w:r>
+        <w:t>Còi báo suất ra cổng 53: mức 1 thì đưa lên xuống mức HIGH – LOW theo chu kỳ 2 giây cho đến khi về cấp &lt;=3,</w:t>
+      </w:r>
+    </w:p>
+    <w:p>
+      <w:pPr>
+        <w:pStyle w:val="ListParagraph"/>
+        <w:ind w:left="1005"/>
+      </w:pPr>
+      <w:r>
+        <w:t>Mức 2 thì chu kỳ 1 giây cho đến khi về mức 1.</w:t>
+      </w:r>
+    </w:p>
+    <w:p>
+      <w:pPr>
+        <w:pStyle w:val="ListParagraph"/>
+        <w:ind w:left="540"/>
+      </w:pPr>
+    </w:p>
+    <w:p>
+      <w:pPr>
+        <w:pStyle w:val="ListParagraph"/>
+        <w:numPr>
+          <w:ilvl w:val="0"/>
+          <w:numId w:val="6"/>
+        </w:numPr>
+      </w:pPr>
+      <w:r>
+        <w:t>Về giao diện thì cháu làm riêng phần hiển thị các chỉ sơ cảm biến giống như bên IOS thì hay hơn vì thông tin bây giờ nhiều hơn. Ngoài ra mục điều khiển quạt và lọc khí cháu cho thêm một nút nữa là A (tự động) và M (bằng tay), mỗi khi bấm thì chuyển sang chế độ được hiển thị chữ A hoặc M :</w:t>
+      </w:r>
+    </w:p>
+    <w:p>
+      <w:pPr>
+        <w:pStyle w:val="ListParagraph"/>
+        <w:ind w:left="540"/>
+      </w:pPr>
+    </w:p>
+    <w:tbl>
+      <w:tblPr>
+        <w:tblStyle w:val="TableGrid"/>
+        <w:tblW w:w="0" w:type="auto"/>
+        <w:tblInd w:w="2335" w:type="dxa"/>
+        <w:tblLook w:val="04A0" w:firstRow="1" w:lastRow="0" w:firstColumn="1" w:lastColumn="0" w:noHBand="0" w:noVBand="1"/>
+      </w:tblPr>
+      <w:tblGrid>
+        <w:gridCol w:w="1620"/>
+        <w:gridCol w:w="360"/>
+        <w:gridCol w:w="1170"/>
+        <w:gridCol w:w="504"/>
+        <w:gridCol w:w="576"/>
+      </w:tblGrid>
+      <w:tr>
+        <w:tc>
+          <w:tcPr>
+            <w:tcW w:w="1620" w:type="dxa"/>
+          </w:tcPr>
+          <w:p>
+            <w:pPr>
+              <w:pStyle w:val="ListParagraph"/>
+              <w:ind w:left="0"/>
+            </w:pPr>
+            <w:r>
+              <w:t>Quạt trần</w:t>
+            </w:r>
+          </w:p>
+        </w:tc>
+        <w:tc>
+          <w:tcPr>
+            <w:tcW w:w="360" w:type="dxa"/>
+          </w:tcPr>
+          <w:p>
+            <w:pPr>
+              <w:pStyle w:val="ListParagraph"/>
+              <w:ind w:left="0"/>
+            </w:pPr>
+            <w:r>
+              <w:t>A</w:t>
+            </w:r>
+          </w:p>
+        </w:tc>
+        <w:tc>
+          <w:tcPr>
+            <w:tcW w:w="1170" w:type="dxa"/>
+          </w:tcPr>
+          <w:p>
+            <w:pPr>
+              <w:pStyle w:val="ListParagraph"/>
+              <w:ind w:left="0"/>
+            </w:pPr>
+            <w:r>
+              <w:t>Tắt</w:t>
+            </w:r>
+          </w:p>
+        </w:tc>
+        <w:tc>
+          <w:tcPr>
+            <w:tcW w:w="504" w:type="dxa"/>
+          </w:tcPr>
+          <w:p>
+            <w:pPr>
+              <w:pStyle w:val="ListParagraph"/>
+              <w:ind w:left="0"/>
+            </w:pPr>
+            <w:r>
+              <w:t>ON</w:t>
+            </w:r>
+          </w:p>
+        </w:tc>
+        <w:tc>
+          <w:tcPr>
+            <w:tcW w:w="576" w:type="dxa"/>
+          </w:tcPr>
+          <w:p>
+            <w:pPr>
+              <w:pStyle w:val="ListParagraph"/>
+              <w:ind w:left="0"/>
+            </w:pPr>
+            <w:r>
+              <w:t>OFF</w:t>
+            </w:r>
+          </w:p>
+        </w:tc>
+      </w:tr>
+    </w:tbl>
+    <w:p>
+      <w:pPr>
+        <w:pStyle w:val="ListParagraph"/>
+        <w:ind w:left="540"/>
+      </w:pPr>
+    </w:p>
+    <w:p>
+      <w:pPr>
+        <w:pStyle w:val="ListParagraph"/>
+        <w:ind w:left="540"/>
+        <w:rPr>
+          <w:noProof/>
+        </w:rPr>
+      </w:pPr>
+      <w:r>
+        <w:t xml:space="preserve">Giao diện Bụi mịn: </w:t>
+      </w:r>
+    </w:p>
+    <w:p>
+      <w:pPr>
+        <w:pStyle w:val="ListParagraph"/>
+        <w:ind w:left="540"/>
+      </w:pPr>
+      <w:r>
+        <w:rPr>
+          <w:noProof/>
+        </w:rPr>
+        <w:t xml:space="preserve">                                   </w:t>
+      </w:r>
+      <w:r>
+        <w:rPr>
+          <w:noProof/>
+        </w:rPr>
+        <w:drawing>
+          <wp:inline distT="0" distB="0" distL="0" distR="0" wp14:anchorId="4121A8B6" wp14:editId="43521FCA">
+            <wp:extent cx="2679700" cy="510540"/>
+            <wp:effectExtent l="0" t="0" r="6350" b="3810"/>
+            <wp:docPr id="3" name="Picture 3"/>
+            <wp:cNvGraphicFramePr>
+              <a:graphicFrameLocks xmlns:a="http://schemas.openxmlformats.org/drawingml/2006/main" noChangeAspect="1"/>
+            </wp:cNvGraphicFramePr>
+            <a:graphic xmlns:a="http://schemas.openxmlformats.org/drawingml/2006/main">
+              <a:graphicData uri="http://schemas.openxmlformats.org/drawingml/2006/picture">
+                <pic:pic xmlns:pic="http://schemas.openxmlformats.org/drawingml/2006/picture">
+                  <pic:nvPicPr>
+                    <pic:cNvPr id="0" name="Picture 3"/>
+                    <pic:cNvPicPr>
+                      <a:picLocks noChangeAspect="1" noChangeArrowheads="1"/>
+                    </pic:cNvPicPr>
+                  </pic:nvPicPr>
+                  <pic:blipFill>
+                    <a:blip r:embed="rId5">
+                      <a:extLst>
+                        <a:ext uri="{28A0092B-C50C-407E-A947-70E740481C1C}">
+                          <a14:useLocalDpi xmlns:a14="http://schemas.microsoft.com/office/drawing/2010/main" val="0"/>
+                        </a:ext>
+                      </a:extLst>
+                    </a:blip>
+                    <a:srcRect/>
+                    <a:stretch>
+                      <a:fillRect/>
+                    </a:stretch>
+                  </pic:blipFill>
+                  <pic:spPr bwMode="auto">
+                    <a:xfrm>
+                      <a:off x="0" y="0"/>
+                      <a:ext cx="2679700" cy="510540"/>
+                    </a:xfrm>
+                    <a:prstGeom prst="rect">
+                      <a:avLst/>
+                    </a:prstGeom>
+                    <a:noFill/>
+                    <a:ln>
+                      <a:noFill/>
+                    </a:ln>
+                  </pic:spPr>
+                </pic:pic>
+              </a:graphicData>
+            </a:graphic>
+          </wp:inline>
+        </w:drawing>
+      </w:r>
+    </w:p>
+    <w:p>
+      <w:pPr>
+        <w:rPr>
+          <w:sz w:val="24"/>
+          <w:szCs w:val="24"/>
+        </w:rPr>
+      </w:pPr>
+    </w:p>
     <w:p/>
     <w:p>
       <w:r>
         <w:rPr>
           <w:noProof/>
         </w:rPr>
+        <w:lastRenderedPageBreak/>
         <w:drawing>
           <wp:inline distT="0" distB="0" distL="0" distR="0">
             <wp:extent cx="5943600" cy="3171825"/>
@@ -4235,7 +4908,7 @@
                     </pic:cNvPicPr>
                   </pic:nvPicPr>
                   <pic:blipFill>
-                    <a:blip r:embed="rId5">
+                    <a:blip r:embed="rId6">
                       <a:extLst>
                         <a:ext uri="{28A0092B-C50C-407E-A947-70E740481C1C}">
                           <a14:useLocalDpi xmlns:a14="http://schemas.microsoft.com/office/drawing/2010/main" val="0"/>
@@ -4280,7 +4953,96 @@
 
 <file path=word/numbering.xml><?xml version="1.0" encoding="utf-8"?>
 <w:numbering xmlns:wpc="http://schemas.microsoft.com/office/word/2010/wordprocessingCanvas" xmlns:mc="http://schemas.openxmlformats.org/markup-compatibility/2006" xmlns:o="urn:schemas-microsoft-com:office:office" xmlns:r="http://schemas.openxmlformats.org/officeDocument/2006/relationships" xmlns:m="http://schemas.openxmlformats.org/officeDocument/2006/math" xmlns:v="urn:schemas-microsoft-com:vml" xmlns:wp14="http://schemas.microsoft.com/office/word/2010/wordprocessingDrawing" xmlns:wp="http://schemas.openxmlformats.org/drawingml/2006/wordprocessingDrawing" xmlns:w10="urn:schemas-microsoft-com:office:word" xmlns:w="http://schemas.openxmlformats.org/wordprocessingml/2006/main" xmlns:w14="http://schemas.microsoft.com/office/word/2010/wordml" xmlns:w15="http://schemas.microsoft.com/office/word/2012/wordml" xmlns:wpg="http://schemas.microsoft.com/office/word/2010/wordprocessingGroup" xmlns:wpi="http://schemas.microsoft.com/office/word/2010/wordprocessingInk" xmlns:wne="http://schemas.microsoft.com/office/word/2006/wordml" xmlns:wps="http://schemas.microsoft.com/office/word/2010/wordprocessingShape" mc:Ignorable="w14 w15 wp14">
-  <w:abstractNum w:abstractNumId="0">
+  <w:abstractNum w:abstractNumId="0" w15:restartNumberingAfterBreak="0">
+    <w:nsid w:val="035348E3"/>
+    <w:multiLevelType w:val="hybridMultilevel"/>
+    <w:tmpl w:val="A2507200"/>
+    <w:lvl w:ilvl="0" w:tplc="3216EF2A">
+      <w:start w:val="1"/>
+      <w:numFmt w:val="decimal"/>
+      <w:lvlText w:val="%1."/>
+      <w:lvlJc w:val="left"/>
+      <w:pPr>
+        <w:ind w:left="540" w:hanging="360"/>
+      </w:pPr>
+      <w:rPr>
+        <w:rFonts w:hint="default"/>
+      </w:rPr>
+    </w:lvl>
+    <w:lvl w:ilvl="1" w:tplc="04090019" w:tentative="1">
+      <w:start w:val="1"/>
+      <w:numFmt w:val="lowerLetter"/>
+      <w:lvlText w:val="%2."/>
+      <w:lvlJc w:val="left"/>
+      <w:pPr>
+        <w:ind w:left="1260" w:hanging="360"/>
+      </w:pPr>
+    </w:lvl>
+    <w:lvl w:ilvl="2" w:tplc="0409001B" w:tentative="1">
+      <w:start w:val="1"/>
+      <w:numFmt w:val="lowerRoman"/>
+      <w:lvlText w:val="%3."/>
+      <w:lvlJc w:val="right"/>
+      <w:pPr>
+        <w:ind w:left="1980" w:hanging="180"/>
+      </w:pPr>
+    </w:lvl>
+    <w:lvl w:ilvl="3" w:tplc="0409000F" w:tentative="1">
+      <w:start w:val="1"/>
+      <w:numFmt w:val="decimal"/>
+      <w:lvlText w:val="%4."/>
+      <w:lvlJc w:val="left"/>
+      <w:pPr>
+        <w:ind w:left="2700" w:hanging="360"/>
+      </w:pPr>
+    </w:lvl>
+    <w:lvl w:ilvl="4" w:tplc="04090019" w:tentative="1">
+      <w:start w:val="1"/>
+      <w:numFmt w:val="lowerLetter"/>
+      <w:lvlText w:val="%5."/>
+      <w:lvlJc w:val="left"/>
+      <w:pPr>
+        <w:ind w:left="3420" w:hanging="360"/>
+      </w:pPr>
+    </w:lvl>
+    <w:lvl w:ilvl="5" w:tplc="0409001B" w:tentative="1">
+      <w:start w:val="1"/>
+      <w:numFmt w:val="lowerRoman"/>
+      <w:lvlText w:val="%6."/>
+      <w:lvlJc w:val="right"/>
+      <w:pPr>
+        <w:ind w:left="4140" w:hanging="180"/>
+      </w:pPr>
+    </w:lvl>
+    <w:lvl w:ilvl="6" w:tplc="0409000F" w:tentative="1">
+      <w:start w:val="1"/>
+      <w:numFmt w:val="decimal"/>
+      <w:lvlText w:val="%7."/>
+      <w:lvlJc w:val="left"/>
+      <w:pPr>
+        <w:ind w:left="4860" w:hanging="360"/>
+      </w:pPr>
+    </w:lvl>
+    <w:lvl w:ilvl="7" w:tplc="04090019" w:tentative="1">
+      <w:start w:val="1"/>
+      <w:numFmt w:val="lowerLetter"/>
+      <w:lvlText w:val="%8."/>
+      <w:lvlJc w:val="left"/>
+      <w:pPr>
+        <w:ind w:left="5580" w:hanging="360"/>
+      </w:pPr>
+    </w:lvl>
+    <w:lvl w:ilvl="8" w:tplc="0409001B" w:tentative="1">
+      <w:start w:val="1"/>
+      <w:numFmt w:val="lowerRoman"/>
+      <w:lvlText w:val="%9."/>
+      <w:lvlJc w:val="right"/>
+      <w:pPr>
+        <w:ind w:left="6300" w:hanging="180"/>
+      </w:pPr>
+    </w:lvl>
+  </w:abstractNum>
+  <w:abstractNum w:abstractNumId="1" w15:restartNumberingAfterBreak="0">
     <w:nsid w:val="131822FB"/>
     <w:multiLevelType w:val="hybridMultilevel"/>
     <w:tmpl w:val="C7D6EAEE"/>
@@ -4392,7 +5154,7 @@
       </w:rPr>
     </w:lvl>
   </w:abstractNum>
-  <w:abstractNum w:abstractNumId="1">
+  <w:abstractNum w:abstractNumId="2" w15:restartNumberingAfterBreak="0">
     <w:nsid w:val="3EA32845"/>
     <w:multiLevelType w:val="hybridMultilevel"/>
     <w:tmpl w:val="C8FE684C"/>
@@ -4481,7 +5243,121 @@
       </w:pPr>
     </w:lvl>
   </w:abstractNum>
-  <w:abstractNum w:abstractNumId="2">
+  <w:abstractNum w:abstractNumId="3" w15:restartNumberingAfterBreak="0">
+    <w:nsid w:val="3F043BB9"/>
+    <w:multiLevelType w:val="hybridMultilevel"/>
+    <w:tmpl w:val="8E246B5C"/>
+    <w:lvl w:ilvl="0" w:tplc="E578C2F4">
+      <w:start w:val="4"/>
+      <w:numFmt w:val="bullet"/>
+      <w:lvlText w:val="-"/>
+      <w:lvlJc w:val="left"/>
+      <w:pPr>
+        <w:ind w:left="1005" w:hanging="360"/>
+      </w:pPr>
+      <w:rPr>
+        <w:rFonts w:ascii="Calibri" w:eastAsiaTheme="minorHAnsi" w:hAnsi="Calibri" w:cs="Calibri" w:hint="default"/>
+        <w:b w:val="0"/>
+      </w:rPr>
+    </w:lvl>
+    <w:lvl w:ilvl="1" w:tplc="04090003" w:tentative="1">
+      <w:start w:val="1"/>
+      <w:numFmt w:val="bullet"/>
+      <w:lvlText w:val="o"/>
+      <w:lvlJc w:val="left"/>
+      <w:pPr>
+        <w:ind w:left="1725" w:hanging="360"/>
+      </w:pPr>
+      <w:rPr>
+        <w:rFonts w:ascii="Courier New" w:hAnsi="Courier New" w:cs="Courier New" w:hint="default"/>
+      </w:rPr>
+    </w:lvl>
+    <w:lvl w:ilvl="2" w:tplc="04090005" w:tentative="1">
+      <w:start w:val="1"/>
+      <w:numFmt w:val="bullet"/>
+      <w:lvlText w:val=""/>
+      <w:lvlJc w:val="left"/>
+      <w:pPr>
+        <w:ind w:left="2445" w:hanging="360"/>
+      </w:pPr>
+      <w:rPr>
+        <w:rFonts w:ascii="Wingdings" w:hAnsi="Wingdings" w:hint="default"/>
+      </w:rPr>
+    </w:lvl>
+    <w:lvl w:ilvl="3" w:tplc="04090001" w:tentative="1">
+      <w:start w:val="1"/>
+      <w:numFmt w:val="bullet"/>
+      <w:lvlText w:val=""/>
+      <w:lvlJc w:val="left"/>
+      <w:pPr>
+        <w:ind w:left="3165" w:hanging="360"/>
+      </w:pPr>
+      <w:rPr>
+        <w:rFonts w:ascii="Symbol" w:hAnsi="Symbol" w:hint="default"/>
+      </w:rPr>
+    </w:lvl>
+    <w:lvl w:ilvl="4" w:tplc="04090003" w:tentative="1">
+      <w:start w:val="1"/>
+      <w:numFmt w:val="bullet"/>
+      <w:lvlText w:val="o"/>
+      <w:lvlJc w:val="left"/>
+      <w:pPr>
+        <w:ind w:left="3885" w:hanging="360"/>
+      </w:pPr>
+      <w:rPr>
+        <w:rFonts w:ascii="Courier New" w:hAnsi="Courier New" w:cs="Courier New" w:hint="default"/>
+      </w:rPr>
+    </w:lvl>
+    <w:lvl w:ilvl="5" w:tplc="04090005" w:tentative="1">
+      <w:start w:val="1"/>
+      <w:numFmt w:val="bullet"/>
+      <w:lvlText w:val=""/>
+      <w:lvlJc w:val="left"/>
+      <w:pPr>
+        <w:ind w:left="4605" w:hanging="360"/>
+      </w:pPr>
+      <w:rPr>
+        <w:rFonts w:ascii="Wingdings" w:hAnsi="Wingdings" w:hint="default"/>
+      </w:rPr>
+    </w:lvl>
+    <w:lvl w:ilvl="6" w:tplc="04090001" w:tentative="1">
+      <w:start w:val="1"/>
+      <w:numFmt w:val="bullet"/>
+      <w:lvlText w:val=""/>
+      <w:lvlJc w:val="left"/>
+      <w:pPr>
+        <w:ind w:left="5325" w:hanging="360"/>
+      </w:pPr>
+      <w:rPr>
+        <w:rFonts w:ascii="Symbol" w:hAnsi="Symbol" w:hint="default"/>
+      </w:rPr>
+    </w:lvl>
+    <w:lvl w:ilvl="7" w:tplc="04090003" w:tentative="1">
+      <w:start w:val="1"/>
+      <w:numFmt w:val="bullet"/>
+      <w:lvlText w:val="o"/>
+      <w:lvlJc w:val="left"/>
+      <w:pPr>
+        <w:ind w:left="6045" w:hanging="360"/>
+      </w:pPr>
+      <w:rPr>
+        <w:rFonts w:ascii="Courier New" w:hAnsi="Courier New" w:cs="Courier New" w:hint="default"/>
+      </w:rPr>
+    </w:lvl>
+    <w:lvl w:ilvl="8" w:tplc="04090005" w:tentative="1">
+      <w:start w:val="1"/>
+      <w:numFmt w:val="bullet"/>
+      <w:lvlText w:val=""/>
+      <w:lvlJc w:val="left"/>
+      <w:pPr>
+        <w:ind w:left="6765" w:hanging="360"/>
+      </w:pPr>
+      <w:rPr>
+        <w:rFonts w:ascii="Wingdings" w:hAnsi="Wingdings" w:hint="default"/>
+      </w:rPr>
+    </w:lvl>
+  </w:abstractNum>
+  <w:abstractNum w:abstractNumId="4" w15:restartNumberingAfterBreak="0">
     <w:nsid w:val="49440BEC"/>
     <w:multiLevelType w:val="hybridMultilevel"/>
     <w:tmpl w:val="882EB7C4"/>
@@ -4593,7 +5469,7 @@
       </w:rPr>
     </w:lvl>
   </w:abstractNum>
-  <w:abstractNum w:abstractNumId="3">
+  <w:abstractNum w:abstractNumId="5" w15:restartNumberingAfterBreak="0">
     <w:nsid w:val="528A3C2E"/>
     <w:multiLevelType w:val="hybridMultilevel"/>
     <w:tmpl w:val="87984BF4"/>
@@ -4705,7 +5581,7 @@
       </w:rPr>
     </w:lvl>
   </w:abstractNum>
-  <w:abstractNum w:abstractNumId="4">
+  <w:abstractNum w:abstractNumId="6" w15:restartNumberingAfterBreak="0">
     <w:nsid w:val="561D5F46"/>
     <w:multiLevelType w:val="hybridMultilevel"/>
     <w:tmpl w:val="C908CAA2"/>
@@ -4818,19 +5694,25 @@
     </w:lvl>
   </w:abstractNum>
   <w:num w:numId="1">
+    <w:abstractNumId w:val="4"/>
+  </w:num>
+  <w:num w:numId="2">
+    <w:abstractNumId w:val="6"/>
+  </w:num>
+  <w:num w:numId="3">
+    <w:abstractNumId w:val="5"/>
+  </w:num>
+  <w:num w:numId="4">
+    <w:abstractNumId w:val="1"/>
+  </w:num>
+  <w:num w:numId="5">
     <w:abstractNumId w:val="2"/>
   </w:num>
-  <w:num w:numId="2">
-    <w:abstractNumId w:val="4"/>
-  </w:num>
-  <w:num w:numId="3">
-    <w:abstractNumId w:val="3"/>
-  </w:num>
-  <w:num w:numId="4">
+  <w:num w:numId="6">
     <w:abstractNumId w:val="0"/>
   </w:num>
-  <w:num w:numId="5">
-    <w:abstractNumId w:val="1"/>
+  <w:num w:numId="7">
+    <w:abstractNumId w:val="3"/>
   </w:num>
 </w:numbering>
 </file>
@@ -5265,7 +6147,6 @@
       <w:spacing w:after="0" w:line="240" w:lineRule="auto"/>
     </w:pPr>
     <w:tblPr>
-      <w:tblInd w:w="0" w:type="dxa"/>
       <w:tblBorders>
         <w:top w:val="single" w:sz="4" w:space="0" w:color="auto"/>
         <w:left w:val="single" w:sz="4" w:space="0" w:color="auto"/>
@@ -5274,12 +6155,6 @@
         <w:insideH w:val="single" w:sz="4" w:space="0" w:color="auto"/>
         <w:insideV w:val="single" w:sz="4" w:space="0" w:color="auto"/>
       </w:tblBorders>
-      <w:tblCellMar>
-        <w:top w:w="0" w:type="dxa"/>
-        <w:left w:w="108" w:type="dxa"/>
-        <w:bottom w:w="0" w:type="dxa"/>
-        <w:right w:w="108" w:type="dxa"/>
-      </w:tblCellMar>
     </w:tblPr>
   </w:style>
   <w:style w:type="paragraph" w:styleId="ListParagraph">
@@ -5322,6 +6197,26 @@
       <w:sz w:val="18"/>
       <w:szCs w:val="18"/>
     </w:rPr>
+  </w:style>
+  <w:style w:type="table" w:customStyle="1" w:styleId="TableGrid1">
+    <w:name w:val="Table Grid1"/>
+    <w:basedOn w:val="TableNormal"/>
+    <w:next w:val="TableGrid"/>
+    <w:uiPriority w:val="39"/>
+    <w:rsid w:val="009449EE"/>
+    <w:pPr>
+      <w:spacing w:after="0" w:line="240" w:lineRule="auto"/>
+    </w:pPr>
+    <w:tblPr>
+      <w:tblBorders>
+        <w:top w:val="single" w:sz="4" w:space="0" w:color="auto"/>
+        <w:left w:val="single" w:sz="4" w:space="0" w:color="auto"/>
+        <w:bottom w:val="single" w:sz="4" w:space="0" w:color="auto"/>
+        <w:right w:val="single" w:sz="4" w:space="0" w:color="auto"/>
+        <w:insideH w:val="single" w:sz="4" w:space="0" w:color="auto"/>
+        <w:insideV w:val="single" w:sz="4" w:space="0" w:color="auto"/>
+      </w:tblBorders>
+    </w:tblPr>
   </w:style>
 </w:styles>
 </file>

</xml_diff>